<commit_message>
Minuta - Guia Presentacion - actualice definicion de roles
Minuta - Guia Presentacion - actualice definicion de roles
</commit_message>
<xml_diff>
--- a/Evidencias Documentales/Definicion de Roles.docx
+++ b/Evidencias Documentales/Definicion de Roles.docx
@@ -355,6 +355,60 @@
                 <w:szCs w:val="22"/>
               </w:rPr>
             </w:pPr>
+          </w:p>
+          <w:p>
+            <w:pPr>
+              <w:jc w:val="both"/>
+              <w:rPr>
+                <w:rFonts w:ascii="Arial" w:hAnsi="Arial" w:cs="Arial"/>
+                <w:sz w:val="22"/>
+                <w:szCs w:val="22"/>
+              </w:rPr>
+            </w:pPr>
+            <w:r>
+              <w:rPr>
+                <w:rFonts w:ascii="Arial" w:hAnsi="Arial" w:cs="Arial"/>
+                <w:sz w:val="22"/>
+                <w:szCs w:val="22"/>
+              </w:rPr>
+              <w:t>Programar Solución</w:t>
+            </w:r>
+            <w:r>
+              <w:rPr>
+                <w:rFonts w:ascii="Arial" w:hAnsi="Arial" w:cs="Arial"/>
+                <w:sz w:val="22"/>
+                <w:szCs w:val="22"/>
+              </w:rPr>
+              <w:t xml:space="preserve"> Web</w:t>
+            </w:r>
+            <w:r>
+              <w:rPr>
+                <w:rFonts w:ascii="Arial" w:hAnsi="Arial" w:cs="Arial"/>
+                <w:sz w:val="22"/>
+                <w:szCs w:val="22"/>
+              </w:rPr>
+              <w:t>.</w:t>
+            </w:r>
+          </w:p>
+          <w:p>
+            <w:pPr>
+              <w:jc w:val="both"/>
+              <w:rPr>
+                <w:rFonts w:ascii="Arial" w:hAnsi="Arial" w:cs="Arial"/>
+                <w:sz w:val="22"/>
+                <w:szCs w:val="22"/>
+              </w:rPr>
+            </w:pPr>
+          </w:p>
+          <w:p>
+            <w:pPr>
+              <w:jc w:val="both"/>
+              <w:rPr>
+                <w:rFonts w:ascii="Arial" w:hAnsi="Arial" w:cs="Arial"/>
+                <w:sz w:val="22"/>
+                <w:szCs w:val="22"/>
+              </w:rPr>
+            </w:pPr>
             <w:r>
               <w:rPr>
                 <w:rFonts w:ascii="Arial" w:hAnsi="Arial" w:cs="Arial"/>
@@ -642,22 +696,26 @@
                 <w:szCs w:val="22"/>
               </w:rPr>
             </w:pPr>
-            <w:r>
-              <w:rPr>
-                <w:rFonts w:ascii="Arial" w:hAnsi="Arial" w:cs="Arial"/>
-                <w:sz w:val="22"/>
-                <w:szCs w:val="22"/>
-              </w:rPr>
-              <w:t>Arquitecto</w:t>
-            </w:r>
-            <w:r>
-              <w:rPr>
-                <w:rFonts w:ascii="Arial" w:hAnsi="Arial" w:cs="Arial"/>
-                <w:sz w:val="22"/>
-                <w:szCs w:val="22"/>
-              </w:rPr>
-              <w:t xml:space="preserve"> y Analista</w:t>
-            </w:r>
+            <w:bookmarkStart w:id="0" w:name="_GoBack"/>
+            <w:r>
+              <w:rPr>
+                <w:rFonts w:ascii="Arial" w:hAnsi="Arial" w:cs="Arial"/>
+                <w:sz w:val="22"/>
+                <w:szCs w:val="22"/>
+              </w:rPr>
+              <w:t xml:space="preserve">Arquitecto y </w:t>
+            </w:r>
+            <w:proofErr w:type="spellStart"/>
+            <w:r>
+              <w:rPr>
+                <w:rFonts w:ascii="Arial" w:hAnsi="Arial" w:cs="Arial"/>
+                <w:sz w:val="22"/>
+                <w:szCs w:val="22"/>
+              </w:rPr>
+              <w:t>SQA</w:t>
+            </w:r>
+            <w:bookmarkEnd w:id="0"/>
+            <w:proofErr w:type="spellEnd"/>
           </w:p>
         </w:tc>
       </w:tr>
@@ -708,7 +766,43 @@
                 <w:sz w:val="22"/>
                 <w:szCs w:val="22"/>
               </w:rPr>
-              <w:t>Responsable de llevar un seguimiento sobre todas las actividades realizadas en el desarrollo del proyecto</w:t>
+              <w:t>Encargado de certificar la calidad del software y desarrollar planes de prueba.</w:t>
+            </w:r>
+          </w:p>
+          <w:p>
+            <w:pPr>
+              <w:jc w:val="both"/>
+              <w:rPr>
+                <w:rFonts w:ascii="Arial" w:hAnsi="Arial" w:cs="Arial"/>
+                <w:sz w:val="22"/>
+                <w:szCs w:val="22"/>
+              </w:rPr>
+            </w:pPr>
+          </w:p>
+          <w:p>
+            <w:pPr>
+              <w:jc w:val="both"/>
+              <w:rPr>
+                <w:rFonts w:ascii="Arial" w:hAnsi="Arial" w:cs="Arial"/>
+                <w:sz w:val="22"/>
+                <w:szCs w:val="22"/>
+              </w:rPr>
+            </w:pPr>
+            <w:r>
+              <w:rPr>
+                <w:rFonts w:ascii="Arial" w:hAnsi="Arial" w:cs="Arial"/>
+                <w:sz w:val="22"/>
+                <w:szCs w:val="22"/>
+              </w:rPr>
+              <w:t>Programar Solución Escritorio</w:t>
+            </w:r>
+            <w:r>
+              <w:rPr>
+                <w:rFonts w:ascii="Arial" w:hAnsi="Arial" w:cs="Arial"/>
+                <w:sz w:val="22"/>
+                <w:szCs w:val="22"/>
+              </w:rPr>
+              <w:t xml:space="preserve"> y Web</w:t>
             </w:r>
             <w:r>
               <w:rPr>
@@ -728,21 +822,23 @@
                 <w:szCs w:val="22"/>
               </w:rPr>
             </w:pPr>
-            <w:r>
-              <w:rPr>
-                <w:rFonts w:ascii="Arial" w:hAnsi="Arial" w:cs="Arial"/>
-                <w:sz w:val="22"/>
-                <w:szCs w:val="22"/>
-              </w:rPr>
-              <w:t>Responsable de llevar un seguimiento sobre la documentación realizadas en el desarrollo del proyecto.</w:t>
-            </w:r>
-            <w:r>
-              <w:rPr>
-                <w:rFonts w:ascii="Arial" w:hAnsi="Arial" w:cs="Arial"/>
-                <w:sz w:val="22"/>
-                <w:szCs w:val="22"/>
-              </w:rPr>
-              <w:t>.</w:t>
+          </w:p>
+          <w:p>
+            <w:pPr>
+              <w:jc w:val="both"/>
+              <w:rPr>
+                <w:rFonts w:ascii="Arial" w:hAnsi="Arial" w:cs="Arial"/>
+                <w:sz w:val="22"/>
+                <w:szCs w:val="22"/>
+              </w:rPr>
+            </w:pPr>
+            <w:r>
+              <w:rPr>
+                <w:rFonts w:ascii="Arial" w:hAnsi="Arial" w:cs="Arial"/>
+                <w:sz w:val="22"/>
+                <w:szCs w:val="22"/>
+              </w:rPr>
+              <w:t>Responsable de llevar un seguimiento sobre la documentación realizadas en el desarrollo del proyecto..</w:t>
             </w:r>
           </w:p>
         </w:tc>
@@ -985,31 +1081,13 @@
                 <w:szCs w:val="22"/>
               </w:rPr>
             </w:pPr>
-            <w:proofErr w:type="spellStart"/>
-            <w:r>
-              <w:rPr>
-                <w:rFonts w:ascii="Arial" w:hAnsi="Arial" w:cs="Arial"/>
-                <w:sz w:val="22"/>
-                <w:szCs w:val="22"/>
-              </w:rPr>
-              <w:t>SQA</w:t>
-            </w:r>
-            <w:proofErr w:type="spellEnd"/>
-            <w:r>
-              <w:rPr>
-                <w:rFonts w:ascii="Arial" w:hAnsi="Arial" w:cs="Arial"/>
-                <w:sz w:val="22"/>
-                <w:szCs w:val="22"/>
-              </w:rPr>
-              <w:t xml:space="preserve"> </w:t>
-            </w:r>
-            <w:r>
-              <w:rPr>
-                <w:rFonts w:ascii="Arial" w:hAnsi="Arial" w:cs="Arial"/>
-                <w:sz w:val="22"/>
-                <w:szCs w:val="22"/>
-              </w:rPr>
-              <w:t>y Analista</w:t>
+            <w:r>
+              <w:rPr>
+                <w:rFonts w:ascii="Arial" w:hAnsi="Arial" w:cs="Arial"/>
+                <w:sz w:val="22"/>
+                <w:szCs w:val="22"/>
+              </w:rPr>
+              <w:t>Analista</w:t>
             </w:r>
           </w:p>
         </w:tc>
@@ -1062,65 +1140,63 @@
                 <w:sz w:val="22"/>
                 <w:szCs w:val="22"/>
               </w:rPr>
-              <w:t>Encargado de certificar la calidad del software y desarrollar planes de prueba.</w:t>
-            </w:r>
-          </w:p>
-          <w:p>
-            <w:pPr>
-              <w:jc w:val="both"/>
-              <w:rPr>
-                <w:rFonts w:ascii="Arial" w:hAnsi="Arial" w:cs="Arial"/>
-                <w:sz w:val="22"/>
-                <w:szCs w:val="22"/>
-              </w:rPr>
-            </w:pPr>
-            <w:r>
-              <w:rPr>
-                <w:rFonts w:ascii="Arial" w:hAnsi="Arial" w:cs="Arial"/>
-                <w:sz w:val="22"/>
-                <w:szCs w:val="22"/>
-              </w:rPr>
-              <w:t>Responsable de lleva</w:t>
-            </w:r>
-            <w:r>
-              <w:rPr>
-                <w:rFonts w:ascii="Arial" w:hAnsi="Arial" w:cs="Arial"/>
-                <w:sz w:val="22"/>
-                <w:szCs w:val="22"/>
-              </w:rPr>
-              <w:t>r un seguimiento sobre la</w:t>
-            </w:r>
-            <w:r>
-              <w:rPr>
-                <w:rFonts w:ascii="Arial" w:hAnsi="Arial" w:cs="Arial"/>
-                <w:sz w:val="22"/>
-                <w:szCs w:val="22"/>
-              </w:rPr>
-              <w:t xml:space="preserve"> </w:t>
-            </w:r>
-            <w:r>
-              <w:rPr>
-                <w:rFonts w:ascii="Arial" w:hAnsi="Arial" w:cs="Arial"/>
-                <w:sz w:val="22"/>
-                <w:szCs w:val="22"/>
-              </w:rPr>
-              <w:t>documentación</w:t>
-            </w:r>
-            <w:r>
-              <w:rPr>
-                <w:rFonts w:ascii="Arial" w:hAnsi="Arial" w:cs="Arial"/>
-                <w:sz w:val="22"/>
-                <w:szCs w:val="22"/>
-              </w:rPr>
-              <w:t xml:space="preserve"> realizadas en el desarrollo del proyecto</w:t>
-            </w:r>
-            <w:r>
-              <w:rPr>
-                <w:rFonts w:ascii="Arial" w:hAnsi="Arial" w:cs="Arial"/>
-                <w:sz w:val="22"/>
-                <w:szCs w:val="22"/>
-              </w:rPr>
-              <w:t>.</w:t>
+              <w:t>Responsable de llevar un seguimiento sobre todas las actividades realizadas en el desarrollo del proyecto.</w:t>
+            </w:r>
+          </w:p>
+          <w:p>
+            <w:pPr>
+              <w:jc w:val="both"/>
+              <w:rPr>
+                <w:rFonts w:ascii="Arial" w:hAnsi="Arial" w:cs="Arial"/>
+                <w:sz w:val="22"/>
+                <w:szCs w:val="22"/>
+              </w:rPr>
+            </w:pPr>
+          </w:p>
+          <w:p>
+            <w:pPr>
+              <w:jc w:val="both"/>
+              <w:rPr>
+                <w:rFonts w:ascii="Arial" w:hAnsi="Arial" w:cs="Arial"/>
+                <w:sz w:val="22"/>
+                <w:szCs w:val="22"/>
+              </w:rPr>
+            </w:pPr>
+            <w:r>
+              <w:rPr>
+                <w:rFonts w:ascii="Arial" w:hAnsi="Arial" w:cs="Arial"/>
+                <w:sz w:val="22"/>
+                <w:szCs w:val="22"/>
+              </w:rPr>
+              <w:t>Programar Solución Escritorio.</w:t>
+            </w:r>
+          </w:p>
+          <w:p>
+            <w:pPr>
+              <w:jc w:val="both"/>
+              <w:rPr>
+                <w:rFonts w:ascii="Arial" w:hAnsi="Arial" w:cs="Arial"/>
+                <w:sz w:val="22"/>
+                <w:szCs w:val="22"/>
+              </w:rPr>
+            </w:pPr>
+          </w:p>
+          <w:p>
+            <w:pPr>
+              <w:jc w:val="both"/>
+              <w:rPr>
+                <w:rFonts w:ascii="Arial" w:hAnsi="Arial" w:cs="Arial"/>
+                <w:sz w:val="22"/>
+                <w:szCs w:val="22"/>
+              </w:rPr>
+            </w:pPr>
+            <w:r>
+              <w:rPr>
+                <w:rFonts w:ascii="Arial" w:hAnsi="Arial" w:cs="Arial"/>
+                <w:sz w:val="22"/>
+                <w:szCs w:val="22"/>
+              </w:rPr>
+              <w:t>Responsable de llevar un seguimiento sobre la documentación realizadas en el desarrollo del proyecto.</w:t>
             </w:r>
           </w:p>
         </w:tc>
@@ -1147,6 +1223,7 @@
                 <w:sz w:val="22"/>
                 <w:szCs w:val="22"/>
               </w:rPr>
+              <w:lastRenderedPageBreak/>
               <w:t>Justificación:</w:t>
             </w:r>
           </w:p>
@@ -1264,8 +1341,6 @@
           <w:u w:val="single"/>
         </w:rPr>
       </w:pPr>
-      <w:bookmarkStart w:id="0" w:name="_GoBack"/>
-      <w:bookmarkEnd w:id="0"/>
     </w:p>
     <w:sectPr>
       <w:headerReference w:type="default" r:id="rId7"/>

</xml_diff>

<commit_message>
Cambios en Contenidos PLan Proyecto
Cambios en Contenidos PLan Proyecto Plan_Proyecto_PFT5447_Hostal_2018.docx
</commit_message>
<xml_diff>
--- a/Evidencias Documentales/Definicion de Roles.docx
+++ b/Evidencias Documentales/Definicion de Roles.docx
@@ -343,43 +343,7 @@
                 <w:sz w:val="22"/>
                 <w:szCs w:val="22"/>
               </w:rPr>
-              <w:t>Encargado de que los miembros del equipo tengan asignadas y realicen a tiempo sus tareas (carta Gantt)</w:t>
-            </w:r>
-          </w:p>
-          <w:p>
-            <w:pPr>
-              <w:jc w:val="both"/>
-              <w:rPr>
-                <w:rFonts w:ascii="Arial" w:hAnsi="Arial" w:cs="Arial"/>
-                <w:sz w:val="22"/>
-                <w:szCs w:val="22"/>
-              </w:rPr>
-            </w:pPr>
-          </w:p>
-          <w:p>
-            <w:pPr>
-              <w:jc w:val="both"/>
-              <w:rPr>
-                <w:rFonts w:ascii="Arial" w:hAnsi="Arial" w:cs="Arial"/>
-                <w:sz w:val="22"/>
-                <w:szCs w:val="22"/>
-              </w:rPr>
-            </w:pPr>
-            <w:r>
-              <w:rPr>
-                <w:rFonts w:ascii="Arial" w:hAnsi="Arial" w:cs="Arial"/>
-                <w:sz w:val="22"/>
-                <w:szCs w:val="22"/>
-              </w:rPr>
-              <w:t>Programar Solución</w:t>
-            </w:r>
-            <w:r>
-              <w:rPr>
-                <w:rFonts w:ascii="Arial" w:hAnsi="Arial" w:cs="Arial"/>
-                <w:sz w:val="22"/>
-                <w:szCs w:val="22"/>
-              </w:rPr>
-              <w:t xml:space="preserve"> Web</w:t>
+              <w:t>Encargado de que los miembros del equipo tengan asignadas y realicen a tiempo sus tareas</w:t>
             </w:r>
             <w:r>
               <w:rPr>
@@ -415,7 +379,75 @@
                 <w:sz w:val="22"/>
                 <w:szCs w:val="22"/>
               </w:rPr>
-              <w:t>Encargado de proponer modelo de base de datos y generar el script</w:t>
+              <w:t>Programar Solución Web.</w:t>
+            </w:r>
+          </w:p>
+          <w:p>
+            <w:pPr>
+              <w:jc w:val="both"/>
+              <w:rPr>
+                <w:rFonts w:ascii="Arial" w:hAnsi="Arial" w:cs="Arial"/>
+                <w:sz w:val="22"/>
+                <w:szCs w:val="22"/>
+              </w:rPr>
+            </w:pPr>
+          </w:p>
+          <w:p>
+            <w:pPr>
+              <w:jc w:val="both"/>
+              <w:rPr>
+                <w:rFonts w:ascii="Arial" w:hAnsi="Arial" w:cs="Arial"/>
+                <w:sz w:val="22"/>
+                <w:szCs w:val="22"/>
+              </w:rPr>
+            </w:pPr>
+            <w:r>
+              <w:rPr>
+                <w:rFonts w:ascii="Arial" w:hAnsi="Arial" w:cs="Arial"/>
+                <w:sz w:val="22"/>
+                <w:szCs w:val="22"/>
+              </w:rPr>
+              <w:t xml:space="preserve">Encargado del </w:t>
+            </w:r>
+            <w:r>
+              <w:rPr>
+                <w:rFonts w:ascii="Arial" w:hAnsi="Arial" w:cs="Arial"/>
+                <w:sz w:val="22"/>
+                <w:szCs w:val="22"/>
+              </w:rPr>
+              <w:t>mode</w:t>
+            </w:r>
+            <w:r>
+              <w:rPr>
+                <w:rFonts w:ascii="Arial" w:hAnsi="Arial" w:cs="Arial"/>
+                <w:sz w:val="22"/>
+                <w:szCs w:val="22"/>
+              </w:rPr>
+              <w:t xml:space="preserve">lo de base de datos y generar </w:t>
+            </w:r>
+            <w:r>
+              <w:rPr>
+                <w:rFonts w:ascii="Arial" w:hAnsi="Arial" w:cs="Arial"/>
+                <w:sz w:val="22"/>
+                <w:szCs w:val="22"/>
+              </w:rPr>
+              <w:t xml:space="preserve"> </w:t>
+            </w:r>
+            <w:r>
+              <w:rPr>
+                <w:rFonts w:ascii="Arial" w:hAnsi="Arial" w:cs="Arial"/>
+                <w:sz w:val="22"/>
+                <w:szCs w:val="22"/>
+              </w:rPr>
+              <w:t>S</w:t>
+            </w:r>
+            <w:r>
+              <w:rPr>
+                <w:rFonts w:ascii="Arial" w:hAnsi="Arial" w:cs="Arial"/>
+                <w:sz w:val="22"/>
+                <w:szCs w:val="22"/>
+              </w:rPr>
+              <w:t>cript</w:t>
             </w:r>
           </w:p>
         </w:tc>
@@ -696,7 +728,6 @@
                 <w:szCs w:val="22"/>
               </w:rPr>
             </w:pPr>
-            <w:bookmarkStart w:id="0" w:name="_GoBack"/>
             <w:r>
               <w:rPr>
                 <w:rFonts w:ascii="Arial" w:hAnsi="Arial" w:cs="Arial"/>
@@ -714,7 +745,6 @@
               </w:rPr>
               <w:t>SQA</w:t>
             </w:r>
-            <w:bookmarkEnd w:id="0"/>
             <w:proofErr w:type="spellEnd"/>
           </w:p>
         </w:tc>
@@ -794,23 +824,7 @@
                 <w:sz w:val="22"/>
                 <w:szCs w:val="22"/>
               </w:rPr>
-              <w:t>Programar Solución Escritorio</w:t>
-            </w:r>
-            <w:r>
-              <w:rPr>
-                <w:rFonts w:ascii="Arial" w:hAnsi="Arial" w:cs="Arial"/>
-                <w:sz w:val="22"/>
-                <w:szCs w:val="22"/>
-              </w:rPr>
-              <w:t xml:space="preserve"> y Web</w:t>
-            </w:r>
-            <w:r>
-              <w:rPr>
-                <w:rFonts w:ascii="Arial" w:hAnsi="Arial" w:cs="Arial"/>
-                <w:sz w:val="22"/>
-                <w:szCs w:val="22"/>
-              </w:rPr>
-              <w:t>.</w:t>
+              <w:t>Programar Solución Escritorio y Web.</w:t>
             </w:r>
           </w:p>
           <w:p>
@@ -950,6 +964,7 @@
                 <w:szCs w:val="22"/>
               </w:rPr>
             </w:pPr>
+            <w:bookmarkStart w:id="0" w:name="_GoBack" w:colFirst="1" w:colLast="1"/>
             <w:r>
               <w:rPr>
                 <w:rFonts w:ascii="Arial" w:hAnsi="Arial" w:cs="Arial"/>
@@ -1023,22 +1038,26 @@
                 <w:szCs w:val="22"/>
               </w:rPr>
             </w:pPr>
-            <w:r>
-              <w:rPr>
-                <w:rFonts w:ascii="Arial" w:eastAsia="Times New Roman" w:hAnsi="Arial" w:cs="Arial"/>
-                <w:sz w:val="22"/>
-                <w:szCs w:val="22"/>
-              </w:rPr>
-              <w:t>hug.araya</w:t>
-            </w:r>
-            <w:r>
-              <w:rPr>
-                <w:rFonts w:ascii="Arial" w:hAnsi="Arial" w:cs="Arial"/>
-                <w:sz w:val="22"/>
-                <w:szCs w:val="22"/>
-              </w:rPr>
-              <w:t>@alumnos.duoc.cl</w:t>
-            </w:r>
+            <w:hyperlink r:id="rId7" w:history="1">
+              <w:r>
+                <w:rPr>
+                  <w:rStyle w:val="Hipervnculo"/>
+                  <w:rFonts w:ascii="Arial" w:eastAsia="Times New Roman" w:hAnsi="Arial" w:cs="Arial"/>
+                  <w:sz w:val="22"/>
+                  <w:szCs w:val="22"/>
+                </w:rPr>
+                <w:t>hug.araya</w:t>
+              </w:r>
+              <w:r>
+                <w:rPr>
+                  <w:rStyle w:val="Hipervnculo"/>
+                  <w:rFonts w:ascii="Arial" w:hAnsi="Arial" w:cs="Arial"/>
+                  <w:sz w:val="22"/>
+                  <w:szCs w:val="22"/>
+                </w:rPr>
+                <w:t>@alumnos.duoc.cl</w:t>
+              </w:r>
+            </w:hyperlink>
           </w:p>
         </w:tc>
       </w:tr>
@@ -1201,6 +1220,7 @@
           </w:p>
         </w:tc>
       </w:tr>
+      <w:bookmarkEnd w:id="0"/>
       <w:tr>
         <w:tc>
           <w:tcPr>
@@ -1223,7 +1243,6 @@
                 <w:sz w:val="22"/>
                 <w:szCs w:val="22"/>
               </w:rPr>
-              <w:lastRenderedPageBreak/>
               <w:t>Justificación:</w:t>
             </w:r>
           </w:p>
@@ -1343,7 +1362,7 @@
       </w:pPr>
     </w:p>
     <w:sectPr>
-      <w:headerReference w:type="default" r:id="rId7"/>
+      <w:headerReference w:type="default" r:id="rId8"/>
       <w:pgSz w:w="12240" w:h="15840"/>
       <w:pgMar w:top="1417" w:right="1701" w:bottom="1417" w:left="1701" w:header="708" w:footer="708" w:gutter="0"/>
       <w:cols w:space="708"/>

</xml_diff>